<commit_message>
small update to lab 4
</commit_message>
<xml_diff>
--- a/Lab4/Lab4.docx
+++ b/Lab4/Lab4.docx
@@ -140,6 +140,491 @@
         <w:rPr>
           <w:b/>
           <w:bCs/>
+          <w:sz w:val="24"/>
+          <w:szCs w:val="24"/>
+          <w:u w:val="single"/>
+        </w:rPr>
+      </w:pPr>
+      <w:r>
+        <w:rPr>
+          <w:b/>
+          <w:bCs/>
+          <w:sz w:val="24"/>
+          <w:szCs w:val="24"/>
+          <w:u w:val="single"/>
+        </w:rPr>
+        <w:drawing>
+          <wp:inline distT="0" distB="0" distL="0" distR="0" wp14:anchorId="5429E63F" wp14:editId="4E81118E">
+            <wp:extent cx="5731510" cy="2036445"/>
+            <wp:effectExtent l="0" t="0" r="2540" b="1905"/>
+            <wp:docPr id="1816258084" name="Picture 1" descr="A screen shot of a computer&#10;&#10;AI-generated content may be incorrect."/>
+            <wp:cNvGraphicFramePr>
+              <a:graphicFrameLocks xmlns:a="http://schemas.openxmlformats.org/drawingml/2006/main" noChangeAspect="1"/>
+            </wp:cNvGraphicFramePr>
+            <a:graphic xmlns:a="http://schemas.openxmlformats.org/drawingml/2006/main">
+              <a:graphicData uri="http://schemas.openxmlformats.org/drawingml/2006/picture">
+                <pic:pic xmlns:pic="http://schemas.openxmlformats.org/drawingml/2006/picture">
+                  <pic:nvPicPr>
+                    <pic:cNvPr id="1816258084" name="Picture 1" descr="A screen shot of a computer&#10;&#10;AI-generated content may be incorrect."/>
+                    <pic:cNvPicPr/>
+                  </pic:nvPicPr>
+                  <pic:blipFill>
+                    <a:blip r:embed="rId5"/>
+                    <a:stretch>
+                      <a:fillRect/>
+                    </a:stretch>
+                  </pic:blipFill>
+                  <pic:spPr>
+                    <a:xfrm>
+                      <a:off x="0" y="0"/>
+                      <a:ext cx="5731510" cy="2036445"/>
+                    </a:xfrm>
+                    <a:prstGeom prst="rect">
+                      <a:avLst/>
+                    </a:prstGeom>
+                  </pic:spPr>
+                </pic:pic>
+              </a:graphicData>
+            </a:graphic>
+          </wp:inline>
+        </w:drawing>
+      </w:r>
+    </w:p>
+    <w:p>
+      <w:pPr>
+        <w:rPr>
+          <w:b/>
+          <w:bCs/>
+          <w:sz w:val="24"/>
+          <w:szCs w:val="24"/>
+          <w:u w:val="single"/>
+        </w:rPr>
+      </w:pPr>
+      <w:r>
+        <w:rPr>
+          <w:b/>
+          <w:bCs/>
+          <w:sz w:val="24"/>
+          <w:szCs w:val="24"/>
+          <w:u w:val="single"/>
+        </w:rPr>
+        <w:t>Install the Kubernetes Gateway API CRDs</w:t>
+      </w:r>
+    </w:p>
+    <w:p>
+      <w:pPr>
+        <w:rPr>
+          <w:sz w:val="24"/>
+          <w:szCs w:val="24"/>
+        </w:rPr>
+      </w:pPr>
+      <w:r>
+        <w:rPr>
+          <w:noProof/>
+        </w:rPr>
+        <w:drawing>
+          <wp:inline distT="0" distB="0" distL="0" distR="0" wp14:anchorId="10BDE20D" wp14:editId="27A8D6C0">
+            <wp:extent cx="5731510" cy="640715"/>
+            <wp:effectExtent l="0" t="0" r="2540" b="6985"/>
+            <wp:docPr id="517494752" name="Picture 1"/>
+            <wp:cNvGraphicFramePr>
+              <a:graphicFrameLocks xmlns:a="http://schemas.openxmlformats.org/drawingml/2006/main" noChangeAspect="1"/>
+            </wp:cNvGraphicFramePr>
+            <a:graphic xmlns:a="http://schemas.openxmlformats.org/drawingml/2006/main">
+              <a:graphicData uri="http://schemas.openxmlformats.org/drawingml/2006/picture">
+                <pic:pic xmlns:pic="http://schemas.openxmlformats.org/drawingml/2006/picture">
+                  <pic:nvPicPr>
+                    <pic:cNvPr id="517494752" name=""/>
+                    <pic:cNvPicPr/>
+                  </pic:nvPicPr>
+                  <pic:blipFill>
+                    <a:blip r:embed="rId6"/>
+                    <a:stretch>
+                      <a:fillRect/>
+                    </a:stretch>
+                  </pic:blipFill>
+                  <pic:spPr>
+                    <a:xfrm>
+                      <a:off x="0" y="0"/>
+                      <a:ext cx="5731510" cy="640715"/>
+                    </a:xfrm>
+                    <a:prstGeom prst="rect">
+                      <a:avLst/>
+                    </a:prstGeom>
+                  </pic:spPr>
+                </pic:pic>
+              </a:graphicData>
+            </a:graphic>
+          </wp:inline>
+        </w:drawing>
+      </w:r>
+    </w:p>
+    <w:p>
+      <w:pPr>
+        <w:rPr>
+          <w:b/>
+          <w:bCs/>
+          <w:sz w:val="24"/>
+          <w:szCs w:val="24"/>
+          <w:u w:val="single"/>
+        </w:rPr>
+      </w:pPr>
+      <w:r>
+        <w:rPr>
+          <w:b/>
+          <w:bCs/>
+          <w:sz w:val="24"/>
+          <w:szCs w:val="24"/>
+          <w:u w:val="single"/>
+        </w:rPr>
+        <w:t>Deploy the sample application</w:t>
+      </w:r>
+    </w:p>
+    <w:p>
+      <w:pPr>
+        <w:rPr>
+          <w:b/>
+          <w:bCs/>
+          <w:sz w:val="24"/>
+          <w:szCs w:val="24"/>
+          <w:u w:val="single"/>
+        </w:rPr>
+      </w:pPr>
+      <w:r>
+        <w:rPr>
+          <w:noProof/>
+        </w:rPr>
+        <w:lastRenderedPageBreak/>
+        <w:drawing>
+          <wp:inline distT="0" distB="0" distL="0" distR="0" wp14:anchorId="4BCC212E" wp14:editId="02A73B77">
+            <wp:extent cx="5731510" cy="2694940"/>
+            <wp:effectExtent l="0" t="0" r="2540" b="0"/>
+            <wp:docPr id="1837020418" name="Picture 1" descr="A screenshot of a computer screen&#10;&#10;AI-generated content may be incorrect."/>
+            <wp:cNvGraphicFramePr>
+              <a:graphicFrameLocks xmlns:a="http://schemas.openxmlformats.org/drawingml/2006/main" noChangeAspect="1"/>
+            </wp:cNvGraphicFramePr>
+            <a:graphic xmlns:a="http://schemas.openxmlformats.org/drawingml/2006/main">
+              <a:graphicData uri="http://schemas.openxmlformats.org/drawingml/2006/picture">
+                <pic:pic xmlns:pic="http://schemas.openxmlformats.org/drawingml/2006/picture">
+                  <pic:nvPicPr>
+                    <pic:cNvPr id="1837020418" name="Picture 1" descr="A screenshot of a computer screen&#10;&#10;AI-generated content may be incorrect."/>
+                    <pic:cNvPicPr/>
+                  </pic:nvPicPr>
+                  <pic:blipFill>
+                    <a:blip r:embed="rId7"/>
+                    <a:stretch>
+                      <a:fillRect/>
+                    </a:stretch>
+                  </pic:blipFill>
+                  <pic:spPr>
+                    <a:xfrm>
+                      <a:off x="0" y="0"/>
+                      <a:ext cx="5731510" cy="2694940"/>
+                    </a:xfrm>
+                    <a:prstGeom prst="rect">
+                      <a:avLst/>
+                    </a:prstGeom>
+                  </pic:spPr>
+                </pic:pic>
+              </a:graphicData>
+            </a:graphic>
+          </wp:inline>
+        </w:drawing>
+      </w:r>
+    </w:p>
+    <w:p>
+      <w:pPr>
+        <w:rPr>
+          <w:b/>
+          <w:bCs/>
+          <w:sz w:val="24"/>
+          <w:szCs w:val="24"/>
+          <w:u w:val="single"/>
+        </w:rPr>
+      </w:pPr>
+    </w:p>
+    <w:p>
+      <w:pPr>
+        <w:rPr>
+          <w:b/>
+          <w:bCs/>
+          <w:sz w:val="24"/>
+          <w:szCs w:val="24"/>
+          <w:u w:val="single"/>
+        </w:rPr>
+      </w:pPr>
+      <w:r>
+        <w:rPr>
+          <w:b/>
+          <w:bCs/>
+          <w:sz w:val="24"/>
+          <w:szCs w:val="24"/>
+          <w:u w:val="single"/>
+        </w:rPr>
+        <w:drawing>
+          <wp:inline distT="0" distB="0" distL="0" distR="0" wp14:anchorId="7411F631" wp14:editId="4AD5477F">
+            <wp:extent cx="5731510" cy="3710940"/>
+            <wp:effectExtent l="0" t="0" r="2540" b="3810"/>
+            <wp:docPr id="1881385033" name="Picture 1" descr="A screenshot of a computer screen&#10;&#10;AI-generated content may be incorrect."/>
+            <wp:cNvGraphicFramePr>
+              <a:graphicFrameLocks xmlns:a="http://schemas.openxmlformats.org/drawingml/2006/main" noChangeAspect="1"/>
+            </wp:cNvGraphicFramePr>
+            <a:graphic xmlns:a="http://schemas.openxmlformats.org/drawingml/2006/main">
+              <a:graphicData uri="http://schemas.openxmlformats.org/drawingml/2006/picture">
+                <pic:pic xmlns:pic="http://schemas.openxmlformats.org/drawingml/2006/picture">
+                  <pic:nvPicPr>
+                    <pic:cNvPr id="1881385033" name="Picture 1" descr="A screenshot of a computer screen&#10;&#10;AI-generated content may be incorrect."/>
+                    <pic:cNvPicPr/>
+                  </pic:nvPicPr>
+                  <pic:blipFill>
+                    <a:blip r:embed="rId8"/>
+                    <a:stretch>
+                      <a:fillRect/>
+                    </a:stretch>
+                  </pic:blipFill>
+                  <pic:spPr>
+                    <a:xfrm>
+                      <a:off x="0" y="0"/>
+                      <a:ext cx="5731510" cy="3710940"/>
+                    </a:xfrm>
+                    <a:prstGeom prst="rect">
+                      <a:avLst/>
+                    </a:prstGeom>
+                  </pic:spPr>
+                </pic:pic>
+              </a:graphicData>
+            </a:graphic>
+          </wp:inline>
+        </w:drawing>
+      </w:r>
+    </w:p>
+    <w:p>
+      <w:pPr>
+        <w:rPr>
+          <w:bCs/>
+          <w:sz w:val="24"/>
+          <w:szCs w:val="24"/>
+        </w:rPr>
+      </w:pPr>
+      <w:r>
+        <w:rPr>
+          <w:bCs/>
+          <w:sz w:val="24"/>
+          <w:szCs w:val="24"/>
+        </w:rPr>
+        <w:t>Get services and pod information</w:t>
+      </w:r>
+    </w:p>
+    <w:p>
+      <w:pPr>
+        <w:rPr>
+          <w:b/>
+          <w:sz w:val="24"/>
+          <w:szCs w:val="24"/>
+          <w:u w:val="single"/>
+        </w:rPr>
+      </w:pPr>
+    </w:p>
+    <w:p>
+      <w:pPr>
+        <w:rPr>
+          <w:b/>
+          <w:bCs/>
+          <w:sz w:val="24"/>
+          <w:szCs w:val="24"/>
+          <w:u w:val="single"/>
+        </w:rPr>
+      </w:pPr>
+      <w:r>
+        <w:rPr>
+          <w:b/>
+          <w:bCs/>
+          <w:sz w:val="24"/>
+          <w:szCs w:val="24"/>
+          <w:u w:val="single"/>
+        </w:rPr>
+        <w:t>Open the application to outside traffic</w:t>
+      </w:r>
+    </w:p>
+    <w:p>
+      <w:pPr>
+        <w:rPr>
+          <w:bCs/>
+          <w:sz w:val="24"/>
+          <w:szCs w:val="24"/>
+        </w:rPr>
+      </w:pPr>
+      <w:r>
+        <w:rPr>
+          <w:bCs/>
+          <w:sz w:val="24"/>
+          <w:szCs w:val="24"/>
+        </w:rPr>
+        <w:lastRenderedPageBreak/>
+        <w:drawing>
+          <wp:inline distT="0" distB="0" distL="0" distR="0" wp14:anchorId="2533B27A" wp14:editId="46F749EB">
+            <wp:extent cx="5731510" cy="976630"/>
+            <wp:effectExtent l="0" t="0" r="2540" b="0"/>
+            <wp:docPr id="1426653057" name="Picture 1" descr="A screen shot of a computer&#10;&#10;AI-generated content may be incorrect."/>
+            <wp:cNvGraphicFramePr>
+              <a:graphicFrameLocks xmlns:a="http://schemas.openxmlformats.org/drawingml/2006/main" noChangeAspect="1"/>
+            </wp:cNvGraphicFramePr>
+            <a:graphic xmlns:a="http://schemas.openxmlformats.org/drawingml/2006/main">
+              <a:graphicData uri="http://schemas.openxmlformats.org/drawingml/2006/picture">
+                <pic:pic xmlns:pic="http://schemas.openxmlformats.org/drawingml/2006/picture">
+                  <pic:nvPicPr>
+                    <pic:cNvPr id="1426653057" name="Picture 1" descr="A screen shot of a computer&#10;&#10;AI-generated content may be incorrect."/>
+                    <pic:cNvPicPr/>
+                  </pic:nvPicPr>
+                  <pic:blipFill>
+                    <a:blip r:embed="rId9"/>
+                    <a:stretch>
+                      <a:fillRect/>
+                    </a:stretch>
+                  </pic:blipFill>
+                  <pic:spPr>
+                    <a:xfrm>
+                      <a:off x="0" y="0"/>
+                      <a:ext cx="5731510" cy="976630"/>
+                    </a:xfrm>
+                    <a:prstGeom prst="rect">
+                      <a:avLst/>
+                    </a:prstGeom>
+                  </pic:spPr>
+                </pic:pic>
+              </a:graphicData>
+            </a:graphic>
+          </wp:inline>
+        </w:drawing>
+      </w:r>
+    </w:p>
+    <w:p>
+      <w:pPr>
+        <w:rPr>
+          <w:b/>
+          <w:bCs/>
+          <w:sz w:val="24"/>
+          <w:szCs w:val="24"/>
+          <w:u w:val="single"/>
+        </w:rPr>
+      </w:pPr>
+      <w:r>
+        <w:rPr>
+          <w:b/>
+          <w:bCs/>
+          <w:sz w:val="24"/>
+          <w:szCs w:val="24"/>
+          <w:u w:val="single"/>
+        </w:rPr>
+        <w:t>Access the application</w:t>
+      </w:r>
+    </w:p>
+    <w:p>
+      <w:pPr>
+        <w:rPr>
+          <w:sz w:val="24"/>
+          <w:szCs w:val="24"/>
+        </w:rPr>
+      </w:pPr>
+      <w:r>
+        <w:rPr>
+          <w:sz w:val="24"/>
+          <w:szCs w:val="24"/>
+        </w:rPr>
+        <w:drawing>
+          <wp:inline distT="0" distB="0" distL="0" distR="0" wp14:anchorId="0122F016" wp14:editId="7D9C1CFF">
+            <wp:extent cx="5731510" cy="1039495"/>
+            <wp:effectExtent l="0" t="0" r="2540" b="8255"/>
+            <wp:docPr id="1668275233" name="Picture 1" descr="A black screen with white text&#10;&#10;AI-generated content may be incorrect."/>
+            <wp:cNvGraphicFramePr>
+              <a:graphicFrameLocks xmlns:a="http://schemas.openxmlformats.org/drawingml/2006/main" noChangeAspect="1"/>
+            </wp:cNvGraphicFramePr>
+            <a:graphic xmlns:a="http://schemas.openxmlformats.org/drawingml/2006/main">
+              <a:graphicData uri="http://schemas.openxmlformats.org/drawingml/2006/picture">
+                <pic:pic xmlns:pic="http://schemas.openxmlformats.org/drawingml/2006/picture">
+                  <pic:nvPicPr>
+                    <pic:cNvPr id="1668275233" name="Picture 1" descr="A black screen with white text&#10;&#10;AI-generated content may be incorrect."/>
+                    <pic:cNvPicPr/>
+                  </pic:nvPicPr>
+                  <pic:blipFill>
+                    <a:blip r:embed="rId10"/>
+                    <a:stretch>
+                      <a:fillRect/>
+                    </a:stretch>
+                  </pic:blipFill>
+                  <pic:spPr>
+                    <a:xfrm>
+                      <a:off x="0" y="0"/>
+                      <a:ext cx="5731510" cy="1039495"/>
+                    </a:xfrm>
+                    <a:prstGeom prst="rect">
+                      <a:avLst/>
+                    </a:prstGeom>
+                  </pic:spPr>
+                </pic:pic>
+              </a:graphicData>
+            </a:graphic>
+          </wp:inline>
+        </w:drawing>
+      </w:r>
+    </w:p>
+    <w:p>
+      <w:pPr>
+        <w:rPr>
+          <w:b/>
+          <w:sz w:val="24"/>
+          <w:szCs w:val="24"/>
+          <w:u w:val="single"/>
+        </w:rPr>
+      </w:pPr>
+      <w:r>
+        <w:rPr>
+          <w:b/>
+          <w:sz w:val="24"/>
+          <w:szCs w:val="24"/>
+          <w:u w:val="single"/>
+        </w:rPr>
+        <w:drawing>
+          <wp:inline distT="0" distB="0" distL="0" distR="0" wp14:anchorId="1353D789" wp14:editId="0244882F">
+            <wp:extent cx="5731510" cy="3189605"/>
+            <wp:effectExtent l="0" t="0" r="2540" b="0"/>
+            <wp:docPr id="457139688" name="Picture 1" descr="A screenshot of a computer&#10;&#10;AI-generated content may be incorrect."/>
+            <wp:cNvGraphicFramePr>
+              <a:graphicFrameLocks xmlns:a="http://schemas.openxmlformats.org/drawingml/2006/main" noChangeAspect="1"/>
+            </wp:cNvGraphicFramePr>
+            <a:graphic xmlns:a="http://schemas.openxmlformats.org/drawingml/2006/main">
+              <a:graphicData uri="http://schemas.openxmlformats.org/drawingml/2006/picture">
+                <pic:pic xmlns:pic="http://schemas.openxmlformats.org/drawingml/2006/picture">
+                  <pic:nvPicPr>
+                    <pic:cNvPr id="457139688" name="Picture 1" descr="A screenshot of a computer&#10;&#10;AI-generated content may be incorrect."/>
+                    <pic:cNvPicPr/>
+                  </pic:nvPicPr>
+                  <pic:blipFill>
+                    <a:blip r:embed="rId11"/>
+                    <a:stretch>
+                      <a:fillRect/>
+                    </a:stretch>
+                  </pic:blipFill>
+                  <pic:spPr>
+                    <a:xfrm>
+                      <a:off x="0" y="0"/>
+                      <a:ext cx="5731510" cy="3189605"/>
+                    </a:xfrm>
+                    <a:prstGeom prst="rect">
+                      <a:avLst/>
+                    </a:prstGeom>
+                  </pic:spPr>
+                </pic:pic>
+              </a:graphicData>
+            </a:graphic>
+          </wp:inline>
+        </w:drawing>
+      </w:r>
+    </w:p>
+    <w:p>
+      <w:pPr>
+        <w:rPr>
+          <w:b/>
           <w:sz w:val="24"/>
           <w:szCs w:val="24"/>
           <w:u w:val="single"/>
@@ -584,7 +1069,6 @@
     <w:next w:val="Normal"/>
     <w:link w:val="Heading2Char"/>
     <w:uiPriority w:val="9"/>
-    <w:semiHidden/>
     <w:unhideWhenUsed/>
     <w:qFormat/>
     <w:rsid w:val="007B7910"/>
@@ -759,7 +1243,6 @@
   <w:style w:type="character" w:default="1" w:styleId="DefaultParagraphFont">
     <w:name w:val="Default Paragraph Font"/>
     <w:uiPriority w:val="1"/>
-    <w:semiHidden/>
     <w:unhideWhenUsed/>
   </w:style>
   <w:style w:type="table" w:default="1" w:styleId="TableNormal">
@@ -801,7 +1284,6 @@
     <w:basedOn w:val="DefaultParagraphFont"/>
     <w:link w:val="Heading2"/>
     <w:uiPriority w:val="9"/>
-    <w:semiHidden/>
     <w:rsid w:val="007B7910"/>
     <w:rPr>
       <w:rFonts w:asciiTheme="majorHAnsi" w:eastAsiaTheme="majorEastAsia" w:hAnsiTheme="majorHAnsi" w:cstheme="majorBidi"/>

</xml_diff>